<commit_message>
Ultimas edições, faltando apenas o main
</commit_message>
<xml_diff>
--- a/Documento de Requisitos/Documento de requisitos - Java.docx
+++ b/Documento de Requisitos/Documento de requisitos - Java.docx
@@ -319,6 +319,144 @@
     </w:p>
     <w:p>
       <w:pPr>
+        <w:pStyle w:val="SemEspaamento"/>
+        <w:ind w:left="820"/>
+        <w:rPr>
+          <w:lang w:val="pt-BR" w:eastAsia="en-GB"/>
+        </w:rPr>
+      </w:pPr>
+      <w:r>
+        <w:rPr>
+          <w:lang w:val="pt-BR" w:eastAsia="en-GB"/>
+        </w:rPr>
+        <w:t>Atributos da classe C</w:t>
+      </w:r>
+      <w:r>
+        <w:rPr>
+          <w:lang w:val="pt-BR" w:eastAsia="en-GB"/>
+        </w:rPr>
+        <w:t>omputador.java</w:t>
+      </w:r>
+    </w:p>
+    <w:p>
+      <w:pPr>
+        <w:pStyle w:val="SemEspaamento"/>
+        <w:ind w:left="809" w:firstLine="11"/>
+        <w:rPr>
+          <w:lang w:val="pt-BR" w:eastAsia="en-GB"/>
+        </w:rPr>
+      </w:pPr>
+      <w:r>
+        <w:rPr>
+          <w:lang w:val="pt-BR" w:eastAsia="en-GB"/>
+        </w:rPr>
+        <w:t xml:space="preserve">  </w:t>
+      </w:r>
+      <w:r>
+        <w:rPr>
+          <w:lang w:val="pt-BR" w:eastAsia="en-GB"/>
+        </w:rPr>
+        <w:t>protected int HD;</w:t>
+      </w:r>
+    </w:p>
+    <w:p>
+      <w:pPr>
+        <w:pStyle w:val="SemEspaamento"/>
+        <w:ind w:left="709"/>
+        <w:rPr>
+          <w:lang w:eastAsia="en-GB"/>
+        </w:rPr>
+      </w:pPr>
+      <w:r>
+        <w:rPr>
+          <w:lang w:val="pt-BR" w:eastAsia="en-GB"/>
+        </w:rPr>
+        <w:t xml:space="preserve">    </w:t>
+      </w:r>
+      <w:r>
+        <w:rPr>
+          <w:lang w:eastAsia="en-GB"/>
+        </w:rPr>
+        <w:t>protected int RAM;</w:t>
+      </w:r>
+    </w:p>
+    <w:p>
+      <w:pPr>
+        <w:pStyle w:val="SemEspaamento"/>
+        <w:ind w:left="709"/>
+        <w:rPr>
+          <w:lang w:eastAsia="en-GB"/>
+        </w:rPr>
+      </w:pPr>
+      <w:r>
+        <w:rPr>
+          <w:lang w:eastAsia="en-GB"/>
+        </w:rPr>
+        <w:t xml:space="preserve">    protected int placaDeVideoRAM;</w:t>
+      </w:r>
+    </w:p>
+    <w:p>
+      <w:pPr>
+        <w:pStyle w:val="SemEspaamento"/>
+        <w:ind w:left="709"/>
+        <w:rPr>
+          <w:lang w:eastAsia="en-GB"/>
+        </w:rPr>
+      </w:pPr>
+      <w:r>
+        <w:rPr>
+          <w:lang w:eastAsia="en-GB"/>
+        </w:rPr>
+        <w:t xml:space="preserve">    protected float processadorGHz;</w:t>
+      </w:r>
+    </w:p>
+    <w:p>
+      <w:pPr>
+        <w:pStyle w:val="SemEspaamento"/>
+        <w:ind w:left="709"/>
+        <w:rPr>
+          <w:lang w:eastAsia="en-GB"/>
+        </w:rPr>
+      </w:pPr>
+      <w:r>
+        <w:rPr>
+          <w:lang w:eastAsia="en-GB"/>
+        </w:rPr>
+        <w:t xml:space="preserve">    protected String placaDeVideoModelo;</w:t>
+      </w:r>
+    </w:p>
+    <w:p>
+      <w:pPr>
+        <w:pStyle w:val="SemEspaamento"/>
+        <w:ind w:left="709"/>
+        <w:rPr>
+          <w:lang w:eastAsia="en-GB"/>
+        </w:rPr>
+      </w:pPr>
+      <w:r>
+        <w:rPr>
+          <w:lang w:eastAsia="en-GB"/>
+        </w:rPr>
+        <w:t xml:space="preserve">    protected String processadorModelo;</w:t>
+      </w:r>
+    </w:p>
+    <w:p>
+      <w:pPr>
+        <w:pStyle w:val="SemEspaamento"/>
+        <w:ind w:left="709"/>
+        <w:rPr>
+          <w:lang w:eastAsia="en-GB"/>
+        </w:rPr>
+      </w:pPr>
+      <w:r>
+        <w:rPr>
+          <w:lang w:eastAsia="en-GB"/>
+        </w:rPr>
+        <w:t xml:space="preserve">    protected boolean OnOff;//true para On e false para Off</w:t>
+      </w:r>
+    </w:p>
+    <w:p>
+      <w:pPr>
         <w:numPr>
           <w:ilvl w:val="0"/>
           <w:numId w:val="1"/>
@@ -346,6 +484,631 @@
     </w:p>
     <w:p>
       <w:pPr>
+        <w:pStyle w:val="SemEspaamento"/>
+        <w:ind w:left="851"/>
+        <w:rPr>
+          <w:lang w:val="pt-BR" w:eastAsia="en-GB"/>
+        </w:rPr>
+      </w:pPr>
+      <w:r>
+        <w:rPr>
+          <w:lang w:val="pt-BR" w:eastAsia="en-GB"/>
+        </w:rPr>
+        <w:t>Funções da classe Computador.java</w:t>
+      </w:r>
+    </w:p>
+    <w:p>
+      <w:pPr>
+        <w:pStyle w:val="SemEspaamento"/>
+        <w:ind w:left="851"/>
+        <w:rPr>
+          <w:lang w:val="en-US" w:eastAsia="en-GB"/>
+        </w:rPr>
+      </w:pPr>
+      <w:r>
+        <w:rPr>
+          <w:lang w:val="en-US" w:eastAsia="en-GB"/>
+        </w:rPr>
+        <w:t>@Override</w:t>
+      </w:r>
+    </w:p>
+    <w:p>
+      <w:pPr>
+        <w:pStyle w:val="SemEspaamento"/>
+        <w:ind w:left="851"/>
+        <w:rPr>
+          <w:lang w:val="pt-BR" w:eastAsia="en-GB"/>
+        </w:rPr>
+      </w:pPr>
+      <w:r>
+        <w:rPr>
+          <w:lang w:val="pt-BR" w:eastAsia="en-GB"/>
+        </w:rPr>
+        <w:t xml:space="preserve">    public void ligar() {</w:t>
+      </w:r>
+      <w:r>
+        <w:rPr>
+          <w:lang w:val="pt-BR" w:eastAsia="en-GB"/>
+        </w:rPr>
+        <w:t>//Implementa da interface Device</w:t>
+      </w:r>
+    </w:p>
+    <w:p>
+      <w:pPr>
+        <w:pStyle w:val="SemEspaamento"/>
+        <w:ind w:left="851"/>
+        <w:rPr>
+          <w:lang w:val="en-US" w:eastAsia="en-GB"/>
+        </w:rPr>
+      </w:pPr>
+      <w:r>
+        <w:rPr>
+          <w:lang w:val="pt-BR" w:eastAsia="en-GB"/>
+        </w:rPr>
+        <w:t xml:space="preserve">        </w:t>
+      </w:r>
+      <w:r>
+        <w:rPr>
+          <w:lang w:val="en-US" w:eastAsia="en-GB"/>
+        </w:rPr>
+        <w:t>if (!isOn()) {</w:t>
+      </w:r>
+    </w:p>
+    <w:p>
+      <w:pPr>
+        <w:pStyle w:val="SemEspaamento"/>
+        <w:ind w:left="851"/>
+        <w:rPr>
+          <w:lang w:val="pt-BR" w:eastAsia="en-GB"/>
+        </w:rPr>
+      </w:pPr>
+      <w:r>
+        <w:rPr>
+          <w:lang w:val="en-US" w:eastAsia="en-GB"/>
+        </w:rPr>
+        <w:t xml:space="preserve">            </w:t>
+      </w:r>
+      <w:r>
+        <w:rPr>
+          <w:lang w:val="pt-BR" w:eastAsia="en-GB"/>
+        </w:rPr>
+        <w:t>System.out.println("Ligando o computador.");</w:t>
+      </w:r>
+    </w:p>
+    <w:p>
+      <w:pPr>
+        <w:pStyle w:val="SemEspaamento"/>
+        <w:ind w:left="851"/>
+        <w:rPr>
+          <w:lang w:val="pt-BR" w:eastAsia="en-GB"/>
+        </w:rPr>
+      </w:pPr>
+      <w:r>
+        <w:rPr>
+          <w:lang w:val="pt-BR" w:eastAsia="en-GB"/>
+        </w:rPr>
+        <w:t xml:space="preserve">            this.OnOff = true;</w:t>
+      </w:r>
+    </w:p>
+    <w:p>
+      <w:pPr>
+        <w:pStyle w:val="SemEspaamento"/>
+        <w:ind w:left="851"/>
+        <w:rPr>
+          <w:lang w:val="pt-BR" w:eastAsia="en-GB"/>
+        </w:rPr>
+      </w:pPr>
+      <w:r>
+        <w:rPr>
+          <w:lang w:val="pt-BR" w:eastAsia="en-GB"/>
+        </w:rPr>
+        <w:t xml:space="preserve">            Computador.numComputadoresLigador++;</w:t>
+      </w:r>
+    </w:p>
+    <w:p>
+      <w:pPr>
+        <w:pStyle w:val="SemEspaamento"/>
+        <w:ind w:left="851"/>
+        <w:rPr>
+          <w:lang w:val="en-US" w:eastAsia="en-GB"/>
+        </w:rPr>
+      </w:pPr>
+      <w:r>
+        <w:rPr>
+          <w:lang w:val="pt-BR" w:eastAsia="en-GB"/>
+        </w:rPr>
+        <w:t xml:space="preserve">            </w:t>
+      </w:r>
+      <w:r>
+        <w:rPr>
+          <w:lang w:val="en-US" w:eastAsia="en-GB"/>
+        </w:rPr>
+        <w:t>System.out.println("Iniciando SO.");</w:t>
+      </w:r>
+    </w:p>
+    <w:p>
+      <w:pPr>
+        <w:pStyle w:val="SemEspaamento"/>
+        <w:ind w:left="851"/>
+        <w:rPr>
+          <w:lang w:val="pt-BR" w:eastAsia="en-GB"/>
+        </w:rPr>
+      </w:pPr>
+      <w:r>
+        <w:rPr>
+          <w:lang w:val="en-US" w:eastAsia="en-GB"/>
+        </w:rPr>
+        <w:t xml:space="preserve">            </w:t>
+      </w:r>
+      <w:r>
+        <w:rPr>
+          <w:lang w:val="pt-BR" w:eastAsia="en-GB"/>
+        </w:rPr>
+        <w:t>this.iniciaSO();</w:t>
+      </w:r>
+    </w:p>
+    <w:p>
+      <w:pPr>
+        <w:pStyle w:val="SemEspaamento"/>
+        <w:ind w:left="851"/>
+        <w:rPr>
+          <w:lang w:val="pt-BR" w:eastAsia="en-GB"/>
+        </w:rPr>
+      </w:pPr>
+      <w:r>
+        <w:rPr>
+          <w:lang w:val="pt-BR" w:eastAsia="en-GB"/>
+        </w:rPr>
+        <w:t xml:space="preserve">        } else {</w:t>
+      </w:r>
+    </w:p>
+    <w:p>
+      <w:pPr>
+        <w:pStyle w:val="SemEspaamento"/>
+        <w:ind w:left="851"/>
+        <w:rPr>
+          <w:lang w:val="pt-BR" w:eastAsia="en-GB"/>
+        </w:rPr>
+      </w:pPr>
+      <w:r>
+        <w:rPr>
+          <w:lang w:val="pt-BR" w:eastAsia="en-GB"/>
+        </w:rPr>
+        <w:t xml:space="preserve">            System.out.println("O seu computador ja esta ligado.");</w:t>
+      </w:r>
+    </w:p>
+    <w:p>
+      <w:pPr>
+        <w:pStyle w:val="SemEspaamento"/>
+        <w:ind w:left="851"/>
+        <w:rPr>
+          <w:lang w:val="en-US" w:eastAsia="en-GB"/>
+        </w:rPr>
+      </w:pPr>
+      <w:r>
+        <w:rPr>
+          <w:lang w:val="pt-BR" w:eastAsia="en-GB"/>
+        </w:rPr>
+        <w:t xml:space="preserve">        </w:t>
+      </w:r>
+      <w:r>
+        <w:rPr>
+          <w:lang w:val="en-US" w:eastAsia="en-GB"/>
+        </w:rPr>
+        <w:t>}</w:t>
+      </w:r>
+    </w:p>
+    <w:p>
+      <w:pPr>
+        <w:pStyle w:val="SemEspaamento"/>
+        <w:ind w:left="851"/>
+        <w:rPr>
+          <w:lang w:val="en-US" w:eastAsia="en-GB"/>
+        </w:rPr>
+      </w:pPr>
+      <w:r>
+        <w:rPr>
+          <w:lang w:val="en-US" w:eastAsia="en-GB"/>
+        </w:rPr>
+        <w:t xml:space="preserve">    }</w:t>
+      </w:r>
+    </w:p>
+    <w:p>
+      <w:pPr>
+        <w:pStyle w:val="SemEspaamento"/>
+        <w:ind w:left="851"/>
+        <w:rPr>
+          <w:lang w:val="en-US" w:eastAsia="en-GB"/>
+        </w:rPr>
+      </w:pPr>
+    </w:p>
+    <w:p>
+      <w:pPr>
+        <w:pStyle w:val="SemEspaamento"/>
+        <w:ind w:left="851"/>
+        <w:rPr>
+          <w:lang w:val="en-US" w:eastAsia="en-GB"/>
+        </w:rPr>
+      </w:pPr>
+      <w:r>
+        <w:rPr>
+          <w:lang w:val="en-US" w:eastAsia="en-GB"/>
+        </w:rPr>
+        <w:t xml:space="preserve">    @Override</w:t>
+      </w:r>
+    </w:p>
+    <w:p>
+      <w:pPr>
+        <w:pStyle w:val="SemEspaamento"/>
+        <w:ind w:left="851"/>
+        <w:rPr>
+          <w:lang w:val="pt-BR" w:eastAsia="en-GB"/>
+        </w:rPr>
+      </w:pPr>
+      <w:r>
+        <w:rPr>
+          <w:lang w:val="pt-BR" w:eastAsia="en-GB"/>
+        </w:rPr>
+        <w:t xml:space="preserve">    public void desligar() {//Implementa da interface Device</w:t>
+      </w:r>
+    </w:p>
+    <w:p>
+      <w:pPr>
+        <w:pStyle w:val="SemEspaamento"/>
+        <w:ind w:left="851"/>
+        <w:rPr>
+          <w:lang w:val="en-US" w:eastAsia="en-GB"/>
+        </w:rPr>
+      </w:pPr>
+      <w:r>
+        <w:rPr>
+          <w:lang w:val="pt-BR" w:eastAsia="en-GB"/>
+        </w:rPr>
+        <w:t xml:space="preserve">        </w:t>
+      </w:r>
+      <w:r>
+        <w:rPr>
+          <w:lang w:val="en-US" w:eastAsia="en-GB"/>
+        </w:rPr>
+        <w:t>if (isOn()) {</w:t>
+      </w:r>
+    </w:p>
+    <w:p>
+      <w:pPr>
+        <w:pStyle w:val="SemEspaamento"/>
+        <w:ind w:left="851"/>
+        <w:rPr>
+          <w:lang w:val="pt-BR" w:eastAsia="en-GB"/>
+        </w:rPr>
+      </w:pPr>
+      <w:r>
+        <w:rPr>
+          <w:lang w:val="en-US" w:eastAsia="en-GB"/>
+        </w:rPr>
+        <w:t xml:space="preserve">            </w:t>
+      </w:r>
+      <w:r>
+        <w:rPr>
+          <w:lang w:val="pt-BR" w:eastAsia="en-GB"/>
+        </w:rPr>
+        <w:t>System.out.println("Finalizando SO.");</w:t>
+      </w:r>
+    </w:p>
+    <w:p>
+      <w:pPr>
+        <w:pStyle w:val="SemEspaamento"/>
+        <w:ind w:left="851"/>
+        <w:rPr>
+          <w:lang w:val="pt-BR" w:eastAsia="en-GB"/>
+        </w:rPr>
+      </w:pPr>
+      <w:r>
+        <w:rPr>
+          <w:lang w:val="pt-BR" w:eastAsia="en-GB"/>
+        </w:rPr>
+        <w:t xml:space="preserve">            System.out.println("Desligando o computador.");</w:t>
+      </w:r>
+    </w:p>
+    <w:p>
+      <w:pPr>
+        <w:pStyle w:val="SemEspaamento"/>
+        <w:ind w:left="851"/>
+        <w:rPr>
+          <w:lang w:val="pt-BR" w:eastAsia="en-GB"/>
+        </w:rPr>
+      </w:pPr>
+      <w:r>
+        <w:rPr>
+          <w:lang w:val="pt-BR" w:eastAsia="en-GB"/>
+        </w:rPr>
+        <w:t xml:space="preserve">            this.OnOff = false;</w:t>
+      </w:r>
+    </w:p>
+    <w:p>
+      <w:pPr>
+        <w:pStyle w:val="SemEspaamento"/>
+        <w:ind w:left="851"/>
+        <w:rPr>
+          <w:lang w:val="pt-BR" w:eastAsia="en-GB"/>
+        </w:rPr>
+      </w:pPr>
+      <w:r>
+        <w:rPr>
+          <w:lang w:val="pt-BR" w:eastAsia="en-GB"/>
+        </w:rPr>
+        <w:t xml:space="preserve">            Computador.numComputadoresLigador--;</w:t>
+      </w:r>
+    </w:p>
+    <w:p>
+      <w:pPr>
+        <w:pStyle w:val="SemEspaamento"/>
+        <w:ind w:left="851"/>
+        <w:rPr>
+          <w:lang w:val="pt-BR" w:eastAsia="en-GB"/>
+        </w:rPr>
+      </w:pPr>
+      <w:r>
+        <w:rPr>
+          <w:lang w:val="pt-BR" w:eastAsia="en-GB"/>
+        </w:rPr>
+        <w:t xml:space="preserve">        } else {</w:t>
+      </w:r>
+    </w:p>
+    <w:p>
+      <w:pPr>
+        <w:pStyle w:val="SemEspaamento"/>
+        <w:ind w:left="851"/>
+        <w:rPr>
+          <w:lang w:val="pt-BR" w:eastAsia="en-GB"/>
+        </w:rPr>
+      </w:pPr>
+      <w:r>
+        <w:rPr>
+          <w:lang w:val="pt-BR" w:eastAsia="en-GB"/>
+        </w:rPr>
+        <w:lastRenderedPageBreak/>
+        <w:t xml:space="preserve">            System.out.println("Voce nao precisa desligar um computador que ja esta desligado.");</w:t>
+      </w:r>
+    </w:p>
+    <w:p>
+      <w:pPr>
+        <w:pStyle w:val="SemEspaamento"/>
+        <w:ind w:left="851"/>
+        <w:rPr>
+          <w:lang w:val="en-US" w:eastAsia="en-GB"/>
+        </w:rPr>
+      </w:pPr>
+      <w:r>
+        <w:rPr>
+          <w:lang w:val="pt-BR" w:eastAsia="en-GB"/>
+        </w:rPr>
+        <w:t xml:space="preserve">        </w:t>
+      </w:r>
+      <w:r>
+        <w:rPr>
+          <w:lang w:val="en-US" w:eastAsia="en-GB"/>
+        </w:rPr>
+        <w:t>}</w:t>
+      </w:r>
+    </w:p>
+    <w:p>
+      <w:pPr>
+        <w:pStyle w:val="SemEspaamento"/>
+        <w:ind w:left="851"/>
+        <w:rPr>
+          <w:lang w:val="en-US" w:eastAsia="en-GB"/>
+        </w:rPr>
+      </w:pPr>
+      <w:r>
+        <w:rPr>
+          <w:lang w:val="en-US" w:eastAsia="en-GB"/>
+        </w:rPr>
+        <w:t xml:space="preserve">    }</w:t>
+      </w:r>
+    </w:p>
+    <w:p>
+      <w:pPr>
+        <w:pStyle w:val="SemEspaamento"/>
+        <w:ind w:left="851"/>
+        <w:rPr>
+          <w:lang w:val="pt-BR" w:eastAsia="en-GB"/>
+        </w:rPr>
+      </w:pPr>
+    </w:p>
+    <w:p>
+      <w:pPr>
+        <w:pStyle w:val="SemEspaamento"/>
+        <w:ind w:left="851"/>
+        <w:rPr>
+          <w:lang w:val="en-US" w:eastAsia="en-GB"/>
+        </w:rPr>
+      </w:pPr>
+      <w:r>
+        <w:rPr>
+          <w:lang w:val="en-US" w:eastAsia="en-GB"/>
+        </w:rPr>
+        <w:t xml:space="preserve">    public void reiniciar() {</w:t>
+      </w:r>
+    </w:p>
+    <w:p>
+      <w:pPr>
+        <w:pStyle w:val="SemEspaamento"/>
+        <w:ind w:left="851"/>
+        <w:rPr>
+          <w:lang w:val="en-US" w:eastAsia="en-GB"/>
+        </w:rPr>
+      </w:pPr>
+      <w:r>
+        <w:rPr>
+          <w:lang w:val="en-US" w:eastAsia="en-GB"/>
+        </w:rPr>
+        <w:t xml:space="preserve">        if (isOn()) {</w:t>
+      </w:r>
+    </w:p>
+    <w:p>
+      <w:pPr>
+        <w:pStyle w:val="SemEspaamento"/>
+        <w:ind w:left="851"/>
+        <w:rPr>
+          <w:lang w:val="en-US" w:eastAsia="en-GB"/>
+        </w:rPr>
+      </w:pPr>
+      <w:r>
+        <w:rPr>
+          <w:lang w:val="en-US" w:eastAsia="en-GB"/>
+        </w:rPr>
+        <w:t xml:space="preserve">            this.desligar();</w:t>
+      </w:r>
+    </w:p>
+    <w:p>
+      <w:pPr>
+        <w:pStyle w:val="SemEspaamento"/>
+        <w:ind w:left="851"/>
+        <w:rPr>
+          <w:lang w:val="en-US" w:eastAsia="en-GB"/>
+        </w:rPr>
+      </w:pPr>
+      <w:r>
+        <w:rPr>
+          <w:lang w:val="en-US" w:eastAsia="en-GB"/>
+        </w:rPr>
+        <w:t xml:space="preserve">            this.ligar();</w:t>
+      </w:r>
+    </w:p>
+    <w:p>
+      <w:pPr>
+        <w:pStyle w:val="SemEspaamento"/>
+        <w:ind w:left="851"/>
+        <w:rPr>
+          <w:lang w:val="en-US" w:eastAsia="en-GB"/>
+        </w:rPr>
+      </w:pPr>
+      <w:r>
+        <w:rPr>
+          <w:lang w:val="en-US" w:eastAsia="en-GB"/>
+        </w:rPr>
+        <w:t xml:space="preserve">        } else {</w:t>
+      </w:r>
+    </w:p>
+    <w:p>
+      <w:pPr>
+        <w:pStyle w:val="SemEspaamento"/>
+        <w:ind w:left="851"/>
+        <w:rPr>
+          <w:lang w:val="pt-BR" w:eastAsia="en-GB"/>
+        </w:rPr>
+      </w:pPr>
+      <w:r>
+        <w:rPr>
+          <w:lang w:val="en-US" w:eastAsia="en-GB"/>
+        </w:rPr>
+        <w:t xml:space="preserve">            </w:t>
+      </w:r>
+      <w:r>
+        <w:rPr>
+          <w:lang w:val="pt-BR" w:eastAsia="en-GB"/>
+        </w:rPr>
+        <w:t>System.out.println("Nao faz sentido reiniciar um computador que esta desligado.");</w:t>
+      </w:r>
+    </w:p>
+    <w:p>
+      <w:pPr>
+        <w:pStyle w:val="SemEspaamento"/>
+        <w:ind w:left="851"/>
+        <w:rPr>
+          <w:lang w:val="pt-BR" w:eastAsia="en-GB"/>
+        </w:rPr>
+      </w:pPr>
+      <w:r>
+        <w:rPr>
+          <w:lang w:val="pt-BR" w:eastAsia="en-GB"/>
+        </w:rPr>
+        <w:t xml:space="preserve">        }</w:t>
+      </w:r>
+    </w:p>
+    <w:p>
+      <w:pPr>
+        <w:pStyle w:val="SemEspaamento"/>
+        <w:ind w:left="851"/>
+        <w:rPr>
+          <w:lang w:val="pt-BR" w:eastAsia="en-GB"/>
+        </w:rPr>
+      </w:pPr>
+      <w:r>
+        <w:rPr>
+          <w:lang w:val="pt-BR" w:eastAsia="en-GB"/>
+        </w:rPr>
+        <w:t xml:space="preserve">    }</w:t>
+      </w:r>
+    </w:p>
+    <w:p>
+      <w:pPr>
+        <w:pStyle w:val="SemEspaamento"/>
+        <w:ind w:left="851"/>
+        <w:rPr>
+          <w:lang w:val="pt-BR" w:eastAsia="en-GB"/>
+        </w:rPr>
+      </w:pPr>
+    </w:p>
+    <w:p>
+      <w:pPr>
+        <w:pStyle w:val="SemEspaamento"/>
+        <w:ind w:left="851"/>
+        <w:rPr>
+          <w:lang w:val="pt-BR" w:eastAsia="en-GB"/>
+        </w:rPr>
+      </w:pPr>
+      <w:r>
+        <w:rPr>
+          <w:lang w:val="pt-BR" w:eastAsia="en-GB"/>
+        </w:rPr>
+        <w:t xml:space="preserve">    protected abstract void iniciaSO();</w:t>
+      </w:r>
+      <w:r>
+        <w:rPr>
+          <w:lang w:val="pt-BR" w:eastAsia="en-GB"/>
+        </w:rPr>
+        <w:t xml:space="preserve"> //função implementada apenas nas classes base PC e Mac</w:t>
+      </w:r>
+    </w:p>
+    <w:p>
+      <w:pPr>
+        <w:pStyle w:val="SemEspaamento"/>
+        <w:ind w:left="851"/>
+        <w:rPr>
+          <w:lang w:val="pt-BR" w:eastAsia="en-GB"/>
+        </w:rPr>
+      </w:pPr>
+    </w:p>
+    <w:p>
+      <w:pPr>
+        <w:pStyle w:val="SemEspaamento"/>
+        <w:ind w:left="851"/>
+        <w:rPr>
+          <w:lang w:val="pt-BR" w:eastAsia="en-GB"/>
+        </w:rPr>
+      </w:pPr>
+      <w:r>
+        <w:rPr>
+          <w:lang w:val="pt-BR" w:eastAsia="en-GB"/>
+        </w:rPr>
+        <w:t xml:space="preserve">    public abstract boolean executaPrograma();</w:t>
+      </w:r>
+      <w:r>
+        <w:rPr>
+          <w:lang w:val="pt-BR" w:eastAsia="en-GB"/>
+        </w:rPr>
+        <w:t xml:space="preserve"> </w:t>
+      </w:r>
+      <w:r>
+        <w:rPr>
+          <w:lang w:val="pt-BR" w:eastAsia="en-GB"/>
+        </w:rPr>
+        <w:t>//função implementada apenas nas classes base PC e Mac</w:t>
+      </w:r>
+    </w:p>
+    <w:p>
+      <w:pPr>
         <w:spacing w:after="0" w:line="240" w:lineRule="auto"/>
         <w:rPr>
           <w:rFonts w:ascii="&amp;apos" w:eastAsia="Times New Roman" w:hAnsi="&amp;apos" w:cs="Times New Roman"/>
@@ -364,7 +1127,7 @@
           <w:color w:val="000000"/>
           <w:sz w:val="27"/>
           <w:szCs w:val="27"/>
-          <w:lang w:eastAsia="en-GB"/>
+          <w:lang w:val="pt-BR" w:eastAsia="en-GB"/>
         </w:rPr>
       </w:pPr>
       <w:r>
@@ -375,7 +1138,7 @@
           <w:color w:val="1C3387"/>
           <w:sz w:val="24"/>
           <w:szCs w:val="24"/>
-          <w:lang w:eastAsia="en-GB"/>
+          <w:lang w:val="pt-BR" w:eastAsia="en-GB"/>
         </w:rPr>
         <w:t>Requisitos de implementação</w:t>
       </w:r>
@@ -409,6 +1172,51 @@
     </w:p>
     <w:p>
       <w:pPr>
+        <w:pStyle w:val="SemEspaamento"/>
+        <w:ind w:left="1134"/>
+        <w:rPr>
+          <w:lang w:val="pt-BR" w:eastAsia="en-GB"/>
+        </w:rPr>
+      </w:pPr>
+      <w:r>
+        <w:rPr>
+          <w:lang w:val="pt-BR" w:eastAsia="en-GB"/>
+        </w:rPr>
+        <w:t>Superclasse: Computador.java</w:t>
+      </w:r>
+    </w:p>
+    <w:p>
+      <w:pPr>
+        <w:pStyle w:val="SemEspaamento"/>
+        <w:ind w:left="1134"/>
+        <w:rPr>
+          <w:lang w:val="pt-BR" w:eastAsia="en-GB"/>
+        </w:rPr>
+      </w:pPr>
+      <w:r>
+        <w:rPr>
+          <w:lang w:val="pt-BR" w:eastAsia="en-GB"/>
+        </w:rPr>
+        <w:t>Subclasses: PC.java e Mac.java, ambas herdam de computador.</w:t>
+      </w:r>
+    </w:p>
+    <w:p>
+      <w:pPr>
+        <w:pStyle w:val="SemEspaamento"/>
+        <w:ind w:left="1134"/>
+        <w:rPr>
+          <w:lang w:val="pt-BR" w:eastAsia="en-GB"/>
+        </w:rPr>
+      </w:pPr>
+      <w:r>
+        <w:rPr>
+          <w:lang w:val="pt-BR" w:eastAsia="en-GB"/>
+        </w:rPr>
+        <w:t>Classes relacionadas: Monitor e Teclado, ambas são usadas em PC e Mac.</w:t>
+      </w:r>
+    </w:p>
+    <w:p>
+      <w:pPr>
         <w:numPr>
           <w:ilvl w:val="0"/>
           <w:numId w:val="2"/>
@@ -436,6 +1244,29 @@
     </w:p>
     <w:p>
       <w:pPr>
+        <w:pStyle w:val="SemEspaamento"/>
+        <w:ind w:left="1440"/>
+        <w:rPr>
+          <w:lang w:val="pt-BR" w:eastAsia="en-GB"/>
+        </w:rPr>
+      </w:pPr>
+      <w:r>
+        <w:rPr>
+          <w:lang w:val="pt-BR" w:eastAsia="en-GB"/>
+        </w:rPr>
+        <w:t>Utilizado na sobrecarg</w:t>
+      </w:r>
+      <w:bookmarkStart w:id="0" w:name="_GoBack"/>
+      <w:bookmarkEnd w:id="0"/>
+      <w:r>
+        <w:rPr>
+          <w:lang w:val="pt-BR" w:eastAsia="en-GB"/>
+        </w:rPr>
+        <w:t>a em PC.java e Mac.java dos métodos ligar() e desligar()</w:t>
+      </w:r>
+    </w:p>
+    <w:p>
+      <w:pPr>
         <w:numPr>
           <w:ilvl w:val="0"/>
           <w:numId w:val="2"/>
@@ -510,6 +1341,21 @@
     </w:p>
     <w:p>
       <w:pPr>
+        <w:pStyle w:val="SemEspaamento"/>
+        <w:ind w:left="993"/>
+        <w:rPr>
+          <w:lang w:val="pt-BR" w:eastAsia="en-GB"/>
+        </w:rPr>
+      </w:pPr>
+      <w:r>
+        <w:rPr>
+          <w:lang w:val="pt-BR" w:eastAsia="en-GB"/>
+        </w:rPr>
+        <w:t>Validação dos dados feita em todos os sets dos atributos da classe Computador.</w:t>
+      </w:r>
+    </w:p>
+    <w:p>
+      <w:pPr>
         <w:numPr>
           <w:ilvl w:val="0"/>
           <w:numId w:val="2"/>
@@ -537,6 +1383,270 @@
     </w:p>
     <w:p>
       <w:pPr>
+        <w:pStyle w:val="SemEspaamento"/>
+        <w:ind w:left="851"/>
+        <w:rPr>
+          <w:lang w:val="pt-BR" w:eastAsia="en-GB"/>
+        </w:rPr>
+      </w:pPr>
+      <w:r>
+        <w:rPr>
+          <w:lang w:val="pt-BR" w:eastAsia="en-GB"/>
+        </w:rPr>
+        <w:t>Construtores da classe Computador.java</w:t>
+      </w:r>
+    </w:p>
+    <w:p>
+      <w:pPr>
+        <w:pStyle w:val="SemEspaamento"/>
+        <w:ind w:left="851"/>
+        <w:rPr>
+          <w:lang w:val="pt-BR" w:eastAsia="en-GB"/>
+        </w:rPr>
+      </w:pPr>
+      <w:r>
+        <w:rPr>
+          <w:lang w:val="pt-BR" w:eastAsia="en-GB"/>
+        </w:rPr>
+        <w:t>public Computador() {</w:t>
+      </w:r>
+    </w:p>
+    <w:p>
+      <w:pPr>
+        <w:pStyle w:val="SemEspaamento"/>
+        <w:ind w:left="851"/>
+        <w:rPr>
+          <w:lang w:val="pt-BR" w:eastAsia="en-GB"/>
+        </w:rPr>
+      </w:pPr>
+      <w:r>
+        <w:rPr>
+          <w:lang w:val="pt-BR" w:eastAsia="en-GB"/>
+        </w:rPr>
+        <w:t xml:space="preserve">        this.HD = 500;</w:t>
+      </w:r>
+    </w:p>
+    <w:p>
+      <w:pPr>
+        <w:pStyle w:val="SemEspaamento"/>
+        <w:ind w:left="851"/>
+        <w:rPr>
+          <w:lang w:val="pt-BR" w:eastAsia="en-GB"/>
+        </w:rPr>
+      </w:pPr>
+      <w:r>
+        <w:rPr>
+          <w:lang w:val="pt-BR" w:eastAsia="en-GB"/>
+        </w:rPr>
+        <w:t xml:space="preserve">        this.RAM = 4;</w:t>
+      </w:r>
+    </w:p>
+    <w:p>
+      <w:pPr>
+        <w:pStyle w:val="SemEspaamento"/>
+        <w:ind w:left="851"/>
+        <w:rPr>
+          <w:lang w:val="pt-BR" w:eastAsia="en-GB"/>
+        </w:rPr>
+      </w:pPr>
+      <w:r>
+        <w:rPr>
+          <w:lang w:val="pt-BR" w:eastAsia="en-GB"/>
+        </w:rPr>
+        <w:t xml:space="preserve">        this.placaDeVideoRAM = 1;</w:t>
+      </w:r>
+    </w:p>
+    <w:p>
+      <w:pPr>
+        <w:pStyle w:val="SemEspaamento"/>
+        <w:ind w:left="851"/>
+        <w:rPr>
+          <w:lang w:val="pt-BR" w:eastAsia="en-GB"/>
+        </w:rPr>
+      </w:pPr>
+      <w:r>
+        <w:rPr>
+          <w:lang w:val="pt-BR" w:eastAsia="en-GB"/>
+        </w:rPr>
+        <w:t xml:space="preserve">        this.processadorGHz = 1.9f;</w:t>
+      </w:r>
+    </w:p>
+    <w:p>
+      <w:pPr>
+        <w:pStyle w:val="SemEspaamento"/>
+        <w:ind w:left="851"/>
+        <w:rPr>
+          <w:lang w:val="pt-BR" w:eastAsia="en-GB"/>
+        </w:rPr>
+      </w:pPr>
+      <w:r>
+        <w:rPr>
+          <w:lang w:val="pt-BR" w:eastAsia="en-GB"/>
+        </w:rPr>
+        <w:t xml:space="preserve">        this.placaDeVideoModelo = "NVidia gtx650";</w:t>
+      </w:r>
+    </w:p>
+    <w:p>
+      <w:pPr>
+        <w:pStyle w:val="SemEspaamento"/>
+        <w:ind w:left="851"/>
+        <w:rPr>
+          <w:lang w:val="pt-BR" w:eastAsia="en-GB"/>
+        </w:rPr>
+      </w:pPr>
+      <w:r>
+        <w:rPr>
+          <w:lang w:val="pt-BR" w:eastAsia="en-GB"/>
+        </w:rPr>
+        <w:t xml:space="preserve">        this.processadorModelo = "Intel core I5-4460T";</w:t>
+      </w:r>
+    </w:p>
+    <w:p>
+      <w:pPr>
+        <w:pStyle w:val="SemEspaamento"/>
+        <w:ind w:left="851"/>
+        <w:rPr>
+          <w:lang w:val="pt-BR" w:eastAsia="en-GB"/>
+        </w:rPr>
+      </w:pPr>
+      <w:r>
+        <w:rPr>
+          <w:lang w:val="pt-BR" w:eastAsia="en-GB"/>
+        </w:rPr>
+        <w:t xml:space="preserve">    }</w:t>
+      </w:r>
+    </w:p>
+    <w:p>
+      <w:pPr>
+        <w:pStyle w:val="SemEspaamento"/>
+        <w:ind w:left="851"/>
+        <w:rPr>
+          <w:lang w:val="pt-BR" w:eastAsia="en-GB"/>
+        </w:rPr>
+      </w:pPr>
+    </w:p>
+    <w:p>
+      <w:pPr>
+        <w:pStyle w:val="SemEspaamento"/>
+        <w:ind w:left="851"/>
+        <w:rPr>
+          <w:lang w:val="pt-BR" w:eastAsia="en-GB"/>
+        </w:rPr>
+      </w:pPr>
+      <w:r>
+        <w:rPr>
+          <w:lang w:val="pt-BR" w:eastAsia="en-GB"/>
+        </w:rPr>
+        <w:t xml:space="preserve">    public Computador(int HD, int RAM, int VRAM, float processadorGHz, String placaDeVideoModelo, String processadorModelo) {</w:t>
+      </w:r>
+    </w:p>
+    <w:p>
+      <w:pPr>
+        <w:pStyle w:val="SemEspaamento"/>
+        <w:ind w:left="851"/>
+        <w:rPr>
+          <w:lang w:val="pt-BR" w:eastAsia="en-GB"/>
+        </w:rPr>
+      </w:pPr>
+      <w:r>
+        <w:rPr>
+          <w:lang w:val="pt-BR" w:eastAsia="en-GB"/>
+        </w:rPr>
+        <w:t xml:space="preserve">        this.setHD(HD);</w:t>
+      </w:r>
+    </w:p>
+    <w:p>
+      <w:pPr>
+        <w:pStyle w:val="SemEspaamento"/>
+        <w:ind w:left="851"/>
+        <w:rPr>
+          <w:lang w:val="pt-BR" w:eastAsia="en-GB"/>
+        </w:rPr>
+      </w:pPr>
+      <w:r>
+        <w:rPr>
+          <w:lang w:val="pt-BR" w:eastAsia="en-GB"/>
+        </w:rPr>
+        <w:t xml:space="preserve">        this.setRAM(RAM);</w:t>
+      </w:r>
+    </w:p>
+    <w:p>
+      <w:pPr>
+        <w:pStyle w:val="SemEspaamento"/>
+        <w:ind w:left="851"/>
+        <w:rPr>
+          <w:lang w:val="pt-BR" w:eastAsia="en-GB"/>
+        </w:rPr>
+      </w:pPr>
+      <w:r>
+        <w:rPr>
+          <w:lang w:val="pt-BR" w:eastAsia="en-GB"/>
+        </w:rPr>
+        <w:t xml:space="preserve">        this.setPlacaDeVideoRAM(VRAM);</w:t>
+      </w:r>
+    </w:p>
+    <w:p>
+      <w:pPr>
+        <w:pStyle w:val="SemEspaamento"/>
+        <w:ind w:left="851"/>
+        <w:rPr>
+          <w:lang w:val="pt-BR" w:eastAsia="en-GB"/>
+        </w:rPr>
+      </w:pPr>
+      <w:r>
+        <w:rPr>
+          <w:lang w:val="pt-BR" w:eastAsia="en-GB"/>
+        </w:rPr>
+        <w:t xml:space="preserve">        this.setProcessadorGHz(processadorGHz);</w:t>
+      </w:r>
+    </w:p>
+    <w:p>
+      <w:pPr>
+        <w:pStyle w:val="SemEspaamento"/>
+        <w:ind w:left="851"/>
+        <w:rPr>
+          <w:lang w:val="pt-BR" w:eastAsia="en-GB"/>
+        </w:rPr>
+      </w:pPr>
+      <w:r>
+        <w:rPr>
+          <w:lang w:val="pt-BR" w:eastAsia="en-GB"/>
+        </w:rPr>
+        <w:t xml:space="preserve">        this.setPlacaDeVideoModelo(placaDeVideoModelo);</w:t>
+      </w:r>
+    </w:p>
+    <w:p>
+      <w:pPr>
+        <w:pStyle w:val="SemEspaamento"/>
+        <w:ind w:left="851"/>
+        <w:rPr>
+          <w:lang w:val="pt-BR" w:eastAsia="en-GB"/>
+        </w:rPr>
+      </w:pPr>
+      <w:r>
+        <w:rPr>
+          <w:lang w:val="pt-BR" w:eastAsia="en-GB"/>
+        </w:rPr>
+        <w:t xml:space="preserve">        this.setProcessadorModelo(processadorModelo);</w:t>
+      </w:r>
+    </w:p>
+    <w:p>
+      <w:pPr>
+        <w:pStyle w:val="SemEspaamento"/>
+        <w:ind w:left="851"/>
+        <w:rPr>
+          <w:lang w:val="pt-BR" w:eastAsia="en-GB"/>
+        </w:rPr>
+      </w:pPr>
+      <w:r>
+        <w:rPr>
+          <w:lang w:val="pt-BR" w:eastAsia="en-GB"/>
+        </w:rPr>
+        <w:t xml:space="preserve">    }</w:t>
+      </w:r>
+    </w:p>
+    <w:p>
+      <w:pPr>
         <w:numPr>
           <w:ilvl w:val="0"/>
           <w:numId w:val="2"/>
@@ -564,6 +1674,60 @@
     </w:p>
     <w:p>
       <w:pPr>
+        <w:pStyle w:val="SemEspaamento"/>
+        <w:ind w:left="851"/>
+        <w:rPr>
+          <w:lang w:val="pt-BR" w:eastAsia="en-GB"/>
+        </w:rPr>
+      </w:pPr>
+      <w:r>
+        <w:rPr>
+          <w:lang w:val="pt-BR" w:eastAsia="en-GB"/>
+        </w:rPr>
+        <w:t>Atributo static da classe Coputador.java</w:t>
+      </w:r>
+    </w:p>
+    <w:p>
+      <w:pPr>
+        <w:pStyle w:val="SemEspaamento"/>
+        <w:ind w:left="993"/>
+        <w:rPr>
+          <w:lang w:val="pt-BR" w:eastAsia="en-GB"/>
+        </w:rPr>
+      </w:pPr>
+      <w:r>
+        <w:rPr>
+          <w:lang w:val="pt-BR" w:eastAsia="en-GB"/>
+        </w:rPr>
+        <w:t>protected static int numComputadoresLigador = 0;</w:t>
+      </w:r>
+    </w:p>
+    <w:p>
+      <w:pPr>
+        <w:pStyle w:val="SemEspaamento"/>
+        <w:ind w:left="993"/>
+        <w:rPr>
+          <w:lang w:val="pt-BR" w:eastAsia="en-GB"/>
+        </w:rPr>
+      </w:pPr>
+    </w:p>
+    <w:p>
+      <w:pPr>
+        <w:pStyle w:val="SemEspaamento"/>
+        <w:ind w:left="851"/>
+        <w:rPr>
+          <w:lang w:val="pt-BR" w:eastAsia="en-GB"/>
+        </w:rPr>
+      </w:pPr>
+      <w:r>
+        <w:rPr>
+          <w:lang w:val="pt-BR" w:eastAsia="en-GB"/>
+        </w:rPr>
+        <w:t>Este atributo é utilizado para contar o numero de computadores ligados, sendo assim incrementado na função ligar() e decrementado na função desligar() ambas da classe Computador.java</w:t>
+      </w:r>
+    </w:p>
+    <w:p>
+      <w:pPr>
         <w:numPr>
           <w:ilvl w:val="0"/>
           <w:numId w:val="2"/>
@@ -591,6 +1755,60 @@
     </w:p>
     <w:p>
       <w:pPr>
+        <w:pStyle w:val="SemEspaamento"/>
+        <w:ind w:left="851"/>
+        <w:rPr>
+          <w:lang w:val="pt-BR" w:eastAsia="en-GB"/>
+        </w:rPr>
+      </w:pPr>
+      <w:r>
+        <w:rPr>
+          <w:lang w:val="pt-BR" w:eastAsia="en-GB"/>
+        </w:rPr>
+        <w:t>Atributo static final(const) da classe Mac.java</w:t>
+      </w:r>
+    </w:p>
+    <w:p>
+      <w:pPr>
+        <w:pStyle w:val="SemEspaamento"/>
+        <w:ind w:left="993"/>
+        <w:rPr>
+          <w:lang w:val="pt-BR" w:eastAsia="en-GB"/>
+        </w:rPr>
+      </w:pPr>
+      <w:r>
+        <w:rPr>
+          <w:lang w:val="pt-BR" w:eastAsia="en-GB"/>
+        </w:rPr>
+        <w:t>private static final String SISTEMA_OPERACIONAL = "MacOsX";</w:t>
+      </w:r>
+    </w:p>
+    <w:p>
+      <w:pPr>
+        <w:pStyle w:val="SemEspaamento"/>
+        <w:ind w:left="993"/>
+        <w:rPr>
+          <w:lang w:val="pt-BR" w:eastAsia="en-GB"/>
+        </w:rPr>
+      </w:pPr>
+    </w:p>
+    <w:p>
+      <w:pPr>
+        <w:pStyle w:val="SemEspaamento"/>
+        <w:ind w:left="851"/>
+        <w:rPr>
+          <w:lang w:val="pt-BR" w:eastAsia="en-GB"/>
+        </w:rPr>
+      </w:pPr>
+      <w:r>
+        <w:rPr>
+          <w:lang w:val="pt-BR" w:eastAsia="en-GB"/>
+        </w:rPr>
+        <w:t>Este atributo guarda uma constante para o sistema operacional de todos os macs pois todos os macs tem o mesmo sistema operacional variando somente na versão, tendo esta uma variável dentro da classe Mac.java que guarda um valor do enum MacOsX, onde estão contidas as versões do SO MacOsX.</w:t>
+      </w:r>
+    </w:p>
+    <w:p>
+      <w:pPr>
         <w:spacing w:before="100" w:beforeAutospacing="1" w:after="100" w:afterAutospacing="1" w:line="240" w:lineRule="auto"/>
         <w:ind w:left="820"/>
         <w:rPr>
@@ -643,6 +1861,36 @@
     </w:p>
     <w:p>
       <w:pPr>
+        <w:pStyle w:val="SemEspaamento"/>
+        <w:ind w:left="993"/>
+        <w:rPr>
+          <w:lang w:val="pt-BR" w:eastAsia="en-GB"/>
+        </w:rPr>
+      </w:pPr>
+      <w:r>
+        <w:rPr>
+          <w:lang w:val="pt-BR" w:eastAsia="en-GB"/>
+        </w:rPr>
+        <w:t>O array está na classe Computador.java</w:t>
+      </w:r>
+    </w:p>
+    <w:p>
+      <w:pPr>
+        <w:pStyle w:val="SemEspaamento"/>
+        <w:ind w:left="993"/>
+        <w:rPr>
+          <w:lang w:val="pt-BR" w:eastAsia="en-GB"/>
+        </w:rPr>
+      </w:pPr>
+      <w:r>
+        <w:rPr>
+          <w:lang w:val="pt-BR" w:eastAsia="en-GB"/>
+        </w:rPr>
+        <w:t xml:space="preserve">    protected String []programasPadroesInstalados = new String[3];</w:t>
+      </w:r>
+    </w:p>
+    <w:p>
+      <w:pPr>
         <w:numPr>
           <w:ilvl w:val="0"/>
           <w:numId w:val="2"/>
@@ -727,6 +1975,844 @@
     </w:p>
     <w:p>
       <w:pPr>
+        <w:pStyle w:val="SemEspaamento"/>
+        <w:ind w:left="993"/>
+        <w:rPr>
+          <w:lang w:val="pt-BR" w:eastAsia="en-GB"/>
+        </w:rPr>
+      </w:pPr>
+      <w:r>
+        <w:rPr>
+          <w:u w:val="single"/>
+          <w:lang w:val="pt-BR" w:eastAsia="en-GB"/>
+        </w:rPr>
+        <w:t>M</w:t>
+      </w:r>
+      <w:r>
+        <w:rPr>
+          <w:u w:val="single"/>
+          <w:lang w:val="pt-BR" w:eastAsia="en-GB"/>
+        </w:rPr>
+        <w:t>é</w:t>
+      </w:r>
+      <w:r>
+        <w:rPr>
+          <w:u w:val="single"/>
+          <w:lang w:val="pt-BR" w:eastAsia="en-GB"/>
+        </w:rPr>
+        <w:t>todos</w:t>
+      </w:r>
+      <w:r>
+        <w:rPr>
+          <w:lang w:val="pt-BR" w:eastAsia="en-GB"/>
+        </w:rPr>
+        <w:t xml:space="preserve"> sobrescritos na classe PC</w:t>
+      </w:r>
+      <w:r>
+        <w:rPr>
+          <w:lang w:val="pt-BR" w:eastAsia="en-GB"/>
+        </w:rPr>
+        <w:t>.java</w:t>
+      </w:r>
+      <w:r>
+        <w:rPr>
+          <w:lang w:val="pt-BR" w:eastAsia="en-GB"/>
+        </w:rPr>
+        <w:t>:</w:t>
+      </w:r>
+    </w:p>
+    <w:p>
+      <w:pPr>
+        <w:pStyle w:val="SemEspaamento"/>
+        <w:ind w:left="993"/>
+        <w:rPr>
+          <w:lang w:val="pt-BR" w:eastAsia="en-GB"/>
+        </w:rPr>
+      </w:pPr>
+      <w:r>
+        <w:rPr>
+          <w:lang w:val="pt-BR" w:eastAsia="en-GB"/>
+        </w:rPr>
+        <w:t>@Override</w:t>
+      </w:r>
+    </w:p>
+    <w:p>
+      <w:pPr>
+        <w:pStyle w:val="SemEspaamento"/>
+        <w:ind w:left="993"/>
+        <w:rPr>
+          <w:lang w:val="en-US" w:eastAsia="en-GB"/>
+        </w:rPr>
+      </w:pPr>
+      <w:r>
+        <w:rPr>
+          <w:lang w:val="en-US" w:eastAsia="en-GB"/>
+        </w:rPr>
+        <w:t xml:space="preserve">    protected void iniciaSO() {</w:t>
+      </w:r>
+    </w:p>
+    <w:p>
+      <w:pPr>
+        <w:pStyle w:val="SemEspaamento"/>
+        <w:ind w:left="993"/>
+        <w:rPr>
+          <w:lang w:val="en-US" w:eastAsia="en-GB"/>
+        </w:rPr>
+      </w:pPr>
+      <w:r>
+        <w:rPr>
+          <w:lang w:val="en-US" w:eastAsia="en-GB"/>
+        </w:rPr>
+        <w:t xml:space="preserve">        System.out.println("Iniciando o " + this);</w:t>
+      </w:r>
+    </w:p>
+    <w:p>
+      <w:pPr>
+        <w:pStyle w:val="SemEspaamento"/>
+        <w:ind w:left="993"/>
+        <w:rPr>
+          <w:lang w:val="pt-BR" w:eastAsia="en-GB"/>
+        </w:rPr>
+      </w:pPr>
+      <w:r>
+        <w:rPr>
+          <w:lang w:val="en-US" w:eastAsia="en-GB"/>
+        </w:rPr>
+        <w:t xml:space="preserve">        </w:t>
+      </w:r>
+      <w:r>
+        <w:rPr>
+          <w:lang w:val="pt-BR" w:eastAsia="en-GB"/>
+        </w:rPr>
+        <w:t>System.out.println("Aguarde enquanto o SO e inicializado.");</w:t>
+      </w:r>
+    </w:p>
+    <w:p>
+      <w:pPr>
+        <w:pStyle w:val="SemEspaamento"/>
+        <w:ind w:left="993"/>
+        <w:rPr>
+          <w:lang w:val="en-US" w:eastAsia="en-GB"/>
+        </w:rPr>
+      </w:pPr>
+      <w:r>
+        <w:rPr>
+          <w:lang w:val="pt-BR" w:eastAsia="en-GB"/>
+        </w:rPr>
+        <w:t xml:space="preserve">    </w:t>
+      </w:r>
+      <w:r>
+        <w:rPr>
+          <w:lang w:val="en-US" w:eastAsia="en-GB"/>
+        </w:rPr>
+        <w:t>}</w:t>
+      </w:r>
+    </w:p>
+    <w:p>
+      <w:pPr>
+        <w:pStyle w:val="SemEspaamento"/>
+        <w:ind w:left="993"/>
+        <w:rPr>
+          <w:lang w:val="en-US" w:eastAsia="en-GB"/>
+        </w:rPr>
+      </w:pPr>
+    </w:p>
+    <w:p>
+      <w:pPr>
+        <w:pStyle w:val="SemEspaamento"/>
+        <w:ind w:left="993"/>
+        <w:rPr>
+          <w:lang w:val="en-US" w:eastAsia="en-GB"/>
+        </w:rPr>
+      </w:pPr>
+      <w:r>
+        <w:rPr>
+          <w:lang w:val="en-US" w:eastAsia="en-GB"/>
+        </w:rPr>
+        <w:t xml:space="preserve">    @Override</w:t>
+      </w:r>
+    </w:p>
+    <w:p>
+      <w:pPr>
+        <w:pStyle w:val="SemEspaamento"/>
+        <w:ind w:left="993" w:firstLine="195"/>
+        <w:rPr>
+          <w:lang w:val="en-US" w:eastAsia="en-GB"/>
+        </w:rPr>
+      </w:pPr>
+      <w:r>
+        <w:rPr>
+          <w:lang w:val="en-US" w:eastAsia="en-GB"/>
+        </w:rPr>
+        <w:t>public boolean executaPrograma() {</w:t>
+      </w:r>
+    </w:p>
+    <w:p>
+      <w:pPr>
+        <w:pStyle w:val="SemEspaamento"/>
+        <w:ind w:left="993" w:firstLine="195"/>
+        <w:rPr>
+          <w:lang w:val="en-US" w:eastAsia="en-GB"/>
+        </w:rPr>
+      </w:pPr>
+      <w:r>
+        <w:rPr>
+          <w:lang w:val="en-US" w:eastAsia="en-GB"/>
+        </w:rPr>
+        <w:t xml:space="preserve">        if (i &lt; 0 || i &gt;= programasPadroesInstalados.length) {</w:t>
+      </w:r>
+    </w:p>
+    <w:p>
+      <w:pPr>
+        <w:pStyle w:val="SemEspaamento"/>
+        <w:ind w:left="993" w:firstLine="195"/>
+        <w:rPr>
+          <w:lang w:val="en-US" w:eastAsia="en-GB"/>
+        </w:rPr>
+      </w:pPr>
+      <w:r>
+        <w:rPr>
+          <w:lang w:val="en-US" w:eastAsia="en-GB"/>
+        </w:rPr>
+        <w:lastRenderedPageBreak/>
+        <w:t xml:space="preserve">            System.out.println("Index out of range.");</w:t>
+      </w:r>
+    </w:p>
+    <w:p>
+      <w:pPr>
+        <w:pStyle w:val="SemEspaamento"/>
+        <w:ind w:left="993" w:firstLine="195"/>
+        <w:rPr>
+          <w:lang w:val="pt-BR" w:eastAsia="en-GB"/>
+        </w:rPr>
+      </w:pPr>
+      <w:r>
+        <w:rPr>
+          <w:lang w:val="en-US" w:eastAsia="en-GB"/>
+        </w:rPr>
+        <w:t xml:space="preserve">            </w:t>
+      </w:r>
+      <w:r>
+        <w:rPr>
+          <w:lang w:val="pt-BR" w:eastAsia="en-GB"/>
+        </w:rPr>
+        <w:t>return false;</w:t>
+      </w:r>
+    </w:p>
+    <w:p>
+      <w:pPr>
+        <w:pStyle w:val="SemEspaamento"/>
+        <w:ind w:left="993" w:firstLine="195"/>
+        <w:rPr>
+          <w:lang w:val="pt-BR" w:eastAsia="en-GB"/>
+        </w:rPr>
+      </w:pPr>
+      <w:r>
+        <w:rPr>
+          <w:lang w:val="pt-BR" w:eastAsia="en-GB"/>
+        </w:rPr>
+        <w:t xml:space="preserve">        } else {</w:t>
+      </w:r>
+    </w:p>
+    <w:p>
+      <w:pPr>
+        <w:pStyle w:val="SemEspaamento"/>
+        <w:ind w:left="993" w:firstLine="195"/>
+        <w:rPr>
+          <w:lang w:val="pt-BR" w:eastAsia="en-GB"/>
+        </w:rPr>
+      </w:pPr>
+      <w:r>
+        <w:rPr>
+          <w:lang w:val="pt-BR" w:eastAsia="en-GB"/>
+        </w:rPr>
+        <w:t xml:space="preserve">            System.out.println("Executando " + programasPadroesInstalados[i]);</w:t>
+      </w:r>
+    </w:p>
+    <w:p>
+      <w:pPr>
+        <w:pStyle w:val="SemEspaamento"/>
+        <w:ind w:left="993" w:firstLine="195"/>
+        <w:rPr>
+          <w:lang w:val="en-US" w:eastAsia="en-GB"/>
+        </w:rPr>
+      </w:pPr>
+      <w:r>
+        <w:rPr>
+          <w:lang w:val="pt-BR" w:eastAsia="en-GB"/>
+        </w:rPr>
+        <w:t xml:space="preserve">        </w:t>
+      </w:r>
+      <w:r>
+        <w:rPr>
+          <w:lang w:val="en-US" w:eastAsia="en-GB"/>
+        </w:rPr>
+        <w:t>}</w:t>
+      </w:r>
+    </w:p>
+    <w:p>
+      <w:pPr>
+        <w:pStyle w:val="SemEspaamento"/>
+        <w:ind w:left="993" w:firstLine="195"/>
+        <w:rPr>
+          <w:lang w:val="en-US" w:eastAsia="en-GB"/>
+        </w:rPr>
+      </w:pPr>
+      <w:r>
+        <w:rPr>
+          <w:lang w:val="en-US" w:eastAsia="en-GB"/>
+        </w:rPr>
+        <w:t xml:space="preserve">        return true;</w:t>
+      </w:r>
+    </w:p>
+    <w:p>
+      <w:pPr>
+        <w:pStyle w:val="SemEspaamento"/>
+        <w:ind w:left="993"/>
+        <w:rPr>
+          <w:lang w:val="en-US" w:eastAsia="en-GB"/>
+        </w:rPr>
+      </w:pPr>
+      <w:r>
+        <w:rPr>
+          <w:lang w:val="en-US" w:eastAsia="en-GB"/>
+        </w:rPr>
+        <w:t xml:space="preserve">        return true;</w:t>
+      </w:r>
+    </w:p>
+    <w:p>
+      <w:pPr>
+        <w:pStyle w:val="SemEspaamento"/>
+        <w:ind w:left="993"/>
+        <w:rPr>
+          <w:lang w:val="pt-BR" w:eastAsia="en-GB"/>
+        </w:rPr>
+      </w:pPr>
+      <w:r>
+        <w:rPr>
+          <w:lang w:val="en-US" w:eastAsia="en-GB"/>
+        </w:rPr>
+        <w:t xml:space="preserve">    </w:t>
+      </w:r>
+      <w:r>
+        <w:rPr>
+          <w:lang w:val="pt-BR" w:eastAsia="en-GB"/>
+        </w:rPr>
+        <w:t>}</w:t>
+      </w:r>
+    </w:p>
+    <w:p>
+      <w:pPr>
+        <w:pStyle w:val="SemEspaamento"/>
+        <w:ind w:left="993"/>
+        <w:rPr>
+          <w:lang w:val="pt-BR" w:eastAsia="en-GB"/>
+        </w:rPr>
+      </w:pPr>
+    </w:p>
+    <w:p>
+      <w:pPr>
+        <w:pStyle w:val="SemEspaamento"/>
+        <w:ind w:left="993"/>
+        <w:rPr>
+          <w:lang w:val="pt-BR" w:eastAsia="en-GB"/>
+        </w:rPr>
+      </w:pPr>
+      <w:r>
+        <w:rPr>
+          <w:lang w:val="pt-BR" w:eastAsia="en-GB"/>
+        </w:rPr>
+        <w:t xml:space="preserve">    @Override</w:t>
+      </w:r>
+    </w:p>
+    <w:p>
+      <w:pPr>
+        <w:pStyle w:val="SemEspaamento"/>
+        <w:ind w:left="993"/>
+        <w:rPr>
+          <w:lang w:val="pt-BR" w:eastAsia="en-GB"/>
+        </w:rPr>
+      </w:pPr>
+      <w:r>
+        <w:rPr>
+          <w:lang w:val="pt-BR" w:eastAsia="en-GB"/>
+        </w:rPr>
+        <w:t xml:space="preserve">    protected void instalarProgramasPadroes() {</w:t>
+      </w:r>
+    </w:p>
+    <w:p>
+      <w:pPr>
+        <w:pStyle w:val="SemEspaamento"/>
+        <w:ind w:left="993"/>
+        <w:rPr>
+          <w:lang w:val="pt-BR" w:eastAsia="en-GB"/>
+        </w:rPr>
+      </w:pPr>
+      <w:r>
+        <w:rPr>
+          <w:lang w:val="pt-BR" w:eastAsia="en-GB"/>
+        </w:rPr>
+        <w:t xml:space="preserve">        this.programasPadroesInstalados[0] = "Notepad";</w:t>
+      </w:r>
+    </w:p>
+    <w:p>
+      <w:pPr>
+        <w:pStyle w:val="SemEspaamento"/>
+        <w:ind w:left="993"/>
+        <w:rPr>
+          <w:lang w:val="pt-BR" w:eastAsia="en-GB"/>
+        </w:rPr>
+      </w:pPr>
+      <w:r>
+        <w:rPr>
+          <w:lang w:val="pt-BR" w:eastAsia="en-GB"/>
+        </w:rPr>
+        <w:t xml:space="preserve">        this.programasPadroesInstalados[1] = "Mozilla Firefox";</w:t>
+      </w:r>
+    </w:p>
+    <w:p>
+      <w:pPr>
+        <w:pStyle w:val="SemEspaamento"/>
+        <w:ind w:left="993"/>
+        <w:rPr>
+          <w:lang w:val="pt-BR" w:eastAsia="en-GB"/>
+        </w:rPr>
+      </w:pPr>
+      <w:r>
+        <w:rPr>
+          <w:lang w:val="pt-BR" w:eastAsia="en-GB"/>
+        </w:rPr>
+        <w:t xml:space="preserve">        this.programasPadroesInstalados[2] = "Media Player";</w:t>
+      </w:r>
+    </w:p>
+    <w:p>
+      <w:pPr>
+        <w:pStyle w:val="SemEspaamento"/>
+        <w:ind w:left="993" w:firstLine="195"/>
+        <w:rPr>
+          <w:lang w:val="pt-BR" w:eastAsia="en-GB"/>
+        </w:rPr>
+      </w:pPr>
+      <w:r>
+        <w:rPr>
+          <w:lang w:val="pt-BR" w:eastAsia="en-GB"/>
+        </w:rPr>
+        <w:t>}</w:t>
+      </w:r>
+    </w:p>
+    <w:p>
+      <w:pPr>
+        <w:pStyle w:val="SemEspaamento"/>
+        <w:ind w:left="993" w:firstLine="195"/>
+        <w:rPr>
+          <w:lang w:val="pt-BR" w:eastAsia="en-GB"/>
+        </w:rPr>
+      </w:pPr>
+      <w:r>
+        <w:rPr>
+          <w:lang w:val="pt-BR" w:eastAsia="en-GB"/>
+        </w:rPr>
+        <w:t>Métodos sobrescritos na classe Mac</w:t>
+      </w:r>
+      <w:r>
+        <w:rPr>
+          <w:lang w:val="pt-BR" w:eastAsia="en-GB"/>
+        </w:rPr>
+        <w:t>.java</w:t>
+      </w:r>
+      <w:r>
+        <w:rPr>
+          <w:lang w:val="pt-BR" w:eastAsia="en-GB"/>
+        </w:rPr>
+        <w:t>:</w:t>
+      </w:r>
+    </w:p>
+    <w:p>
+      <w:pPr>
+        <w:pStyle w:val="SemEspaamento"/>
+        <w:ind w:left="993" w:firstLine="195"/>
+        <w:rPr>
+          <w:lang w:val="en-US" w:eastAsia="en-GB"/>
+        </w:rPr>
+      </w:pPr>
+      <w:r>
+        <w:rPr>
+          <w:lang w:val="en-US" w:eastAsia="en-GB"/>
+        </w:rPr>
+        <w:t>@Override</w:t>
+      </w:r>
+    </w:p>
+    <w:p>
+      <w:pPr>
+        <w:pStyle w:val="SemEspaamento"/>
+        <w:ind w:left="993" w:firstLine="195"/>
+        <w:rPr>
+          <w:lang w:val="en-US" w:eastAsia="en-GB"/>
+        </w:rPr>
+      </w:pPr>
+      <w:r>
+        <w:rPr>
+          <w:lang w:val="en-US" w:eastAsia="en-GB"/>
+        </w:rPr>
+        <w:t xml:space="preserve">    protected void iniciaSO() {</w:t>
+      </w:r>
+    </w:p>
+    <w:p>
+      <w:pPr>
+        <w:pStyle w:val="SemEspaamento"/>
+        <w:ind w:left="993" w:firstLine="195"/>
+        <w:rPr>
+          <w:lang w:val="en-US" w:eastAsia="en-GB"/>
+        </w:rPr>
+      </w:pPr>
+      <w:r>
+        <w:rPr>
+          <w:lang w:val="en-US" w:eastAsia="en-GB"/>
+        </w:rPr>
+        <w:t xml:space="preserve">        System.out.println("Iniciando o " + this);</w:t>
+      </w:r>
+    </w:p>
+    <w:p>
+      <w:pPr>
+        <w:pStyle w:val="SemEspaamento"/>
+        <w:ind w:left="993" w:firstLine="195"/>
+        <w:rPr>
+          <w:lang w:val="pt-BR" w:eastAsia="en-GB"/>
+        </w:rPr>
+      </w:pPr>
+      <w:r>
+        <w:rPr>
+          <w:lang w:val="en-US" w:eastAsia="en-GB"/>
+        </w:rPr>
+        <w:t xml:space="preserve">        </w:t>
+      </w:r>
+      <w:r>
+        <w:rPr>
+          <w:lang w:val="pt-BR" w:eastAsia="en-GB"/>
+        </w:rPr>
+        <w:t>System.out.println("Aguarde enquanto o SO e inicializado.");</w:t>
+      </w:r>
+    </w:p>
+    <w:p>
+      <w:pPr>
+        <w:pStyle w:val="SemEspaamento"/>
+        <w:ind w:left="993" w:firstLine="195"/>
+        <w:rPr>
+          <w:lang w:val="en-US" w:eastAsia="en-GB"/>
+        </w:rPr>
+      </w:pPr>
+      <w:r>
+        <w:rPr>
+          <w:lang w:val="pt-BR" w:eastAsia="en-GB"/>
+        </w:rPr>
+        <w:t xml:space="preserve">    </w:t>
+      </w:r>
+      <w:r>
+        <w:rPr>
+          <w:lang w:val="en-US" w:eastAsia="en-GB"/>
+        </w:rPr>
+        <w:t>}</w:t>
+      </w:r>
+    </w:p>
+    <w:p>
+      <w:pPr>
+        <w:pStyle w:val="SemEspaamento"/>
+        <w:ind w:left="993" w:firstLine="195"/>
+        <w:rPr>
+          <w:lang w:val="en-US" w:eastAsia="en-GB"/>
+        </w:rPr>
+      </w:pPr>
+    </w:p>
+    <w:p>
+      <w:pPr>
+        <w:pStyle w:val="SemEspaamento"/>
+        <w:ind w:left="993" w:firstLine="195"/>
+        <w:rPr>
+          <w:lang w:val="en-US" w:eastAsia="en-GB"/>
+        </w:rPr>
+      </w:pPr>
+      <w:r>
+        <w:rPr>
+          <w:lang w:val="en-US" w:eastAsia="en-GB"/>
+        </w:rPr>
+        <w:t xml:space="preserve">    @Override</w:t>
+      </w:r>
+    </w:p>
+    <w:p>
+      <w:pPr>
+        <w:pStyle w:val="SemEspaamento"/>
+        <w:ind w:left="993" w:firstLine="195"/>
+        <w:rPr>
+          <w:lang w:val="en-US" w:eastAsia="en-GB"/>
+        </w:rPr>
+      </w:pPr>
+      <w:r>
+        <w:rPr>
+          <w:lang w:val="en-US" w:eastAsia="en-GB"/>
+        </w:rPr>
+        <w:t xml:space="preserve">    public boolean executaPrograma(int i) {</w:t>
+      </w:r>
+    </w:p>
+    <w:p>
+      <w:pPr>
+        <w:pStyle w:val="SemEspaamento"/>
+        <w:ind w:left="993" w:firstLine="195"/>
+        <w:rPr>
+          <w:lang w:val="pt-BR" w:eastAsia="en-GB"/>
+        </w:rPr>
+      </w:pPr>
+      <w:r>
+        <w:rPr>
+          <w:lang w:val="en-US" w:eastAsia="en-GB"/>
+        </w:rPr>
+        <w:t xml:space="preserve">        </w:t>
+      </w:r>
+      <w:r>
+        <w:rPr>
+          <w:lang w:val="pt-BR" w:eastAsia="en-GB"/>
+        </w:rPr>
+        <w:t>if (i &lt; 0 || i &gt;= programasPadroesInstalados.length) {</w:t>
+      </w:r>
+    </w:p>
+    <w:p>
+      <w:pPr>
+        <w:pStyle w:val="SemEspaamento"/>
+        <w:ind w:left="993" w:firstLine="195"/>
+        <w:rPr>
+          <w:lang w:val="en-US" w:eastAsia="en-GB"/>
+        </w:rPr>
+      </w:pPr>
+      <w:r>
+        <w:rPr>
+          <w:lang w:val="pt-BR" w:eastAsia="en-GB"/>
+        </w:rPr>
+        <w:t xml:space="preserve">            </w:t>
+      </w:r>
+      <w:r>
+        <w:rPr>
+          <w:lang w:val="en-US" w:eastAsia="en-GB"/>
+        </w:rPr>
+        <w:t>System.out.println("Index out of range.");</w:t>
+      </w:r>
+    </w:p>
+    <w:p>
+      <w:pPr>
+        <w:pStyle w:val="SemEspaamento"/>
+        <w:ind w:left="993" w:firstLine="195"/>
+        <w:rPr>
+          <w:lang w:val="pt-BR" w:eastAsia="en-GB"/>
+        </w:rPr>
+      </w:pPr>
+      <w:r>
+        <w:rPr>
+          <w:lang w:val="en-US" w:eastAsia="en-GB"/>
+        </w:rPr>
+        <w:t xml:space="preserve">            </w:t>
+      </w:r>
+      <w:r>
+        <w:rPr>
+          <w:lang w:val="pt-BR" w:eastAsia="en-GB"/>
+        </w:rPr>
+        <w:t>return false;</w:t>
+      </w:r>
+    </w:p>
+    <w:p>
+      <w:pPr>
+        <w:pStyle w:val="SemEspaamento"/>
+        <w:ind w:left="993" w:firstLine="195"/>
+        <w:rPr>
+          <w:lang w:val="pt-BR" w:eastAsia="en-GB"/>
+        </w:rPr>
+      </w:pPr>
+      <w:r>
+        <w:rPr>
+          <w:lang w:val="pt-BR" w:eastAsia="en-GB"/>
+        </w:rPr>
+        <w:t xml:space="preserve">        } else {</w:t>
+      </w:r>
+    </w:p>
+    <w:p>
+      <w:pPr>
+        <w:pStyle w:val="SemEspaamento"/>
+        <w:ind w:left="993" w:firstLine="195"/>
+        <w:rPr>
+          <w:lang w:val="pt-BR" w:eastAsia="en-GB"/>
+        </w:rPr>
+      </w:pPr>
+      <w:r>
+        <w:rPr>
+          <w:lang w:val="pt-BR" w:eastAsia="en-GB"/>
+        </w:rPr>
+        <w:t xml:space="preserve">            System.out.println("Executando " + programasPadroesInstalados[i]);</w:t>
+      </w:r>
+    </w:p>
+    <w:p>
+      <w:pPr>
+        <w:pStyle w:val="SemEspaamento"/>
+        <w:ind w:left="993" w:firstLine="195"/>
+        <w:rPr>
+          <w:lang w:val="en-US" w:eastAsia="en-GB"/>
+        </w:rPr>
+      </w:pPr>
+      <w:r>
+        <w:rPr>
+          <w:lang w:val="pt-BR" w:eastAsia="en-GB"/>
+        </w:rPr>
+        <w:t xml:space="preserve">        </w:t>
+      </w:r>
+      <w:r>
+        <w:rPr>
+          <w:lang w:val="en-US" w:eastAsia="en-GB"/>
+        </w:rPr>
+        <w:t>}</w:t>
+      </w:r>
+    </w:p>
+    <w:p>
+      <w:pPr>
+        <w:pStyle w:val="SemEspaamento"/>
+        <w:ind w:left="993" w:firstLine="195"/>
+        <w:rPr>
+          <w:lang w:val="en-US" w:eastAsia="en-GB"/>
+        </w:rPr>
+      </w:pPr>
+      <w:r>
+        <w:rPr>
+          <w:lang w:val="en-US" w:eastAsia="en-GB"/>
+        </w:rPr>
+        <w:t xml:space="preserve">        return true;</w:t>
+      </w:r>
+    </w:p>
+    <w:p>
+      <w:pPr>
+        <w:pStyle w:val="SemEspaamento"/>
+        <w:ind w:left="993" w:firstLine="195"/>
+        <w:rPr>
+          <w:lang w:val="en-US" w:eastAsia="en-GB"/>
+        </w:rPr>
+      </w:pPr>
+      <w:r>
+        <w:rPr>
+          <w:lang w:val="en-US" w:eastAsia="en-GB"/>
+        </w:rPr>
+        <w:t xml:space="preserve">    }</w:t>
+      </w:r>
+    </w:p>
+    <w:p>
+      <w:pPr>
+        <w:pStyle w:val="SemEspaamento"/>
+        <w:ind w:left="993" w:firstLine="195"/>
+        <w:rPr>
+          <w:lang w:val="en-US" w:eastAsia="en-GB"/>
+        </w:rPr>
+      </w:pPr>
+    </w:p>
+    <w:p>
+      <w:pPr>
+        <w:pStyle w:val="SemEspaamento"/>
+        <w:ind w:left="993" w:firstLine="195"/>
+        <w:rPr>
+          <w:lang w:val="en-US" w:eastAsia="en-GB"/>
+        </w:rPr>
+      </w:pPr>
+      <w:r>
+        <w:rPr>
+          <w:lang w:val="en-US" w:eastAsia="en-GB"/>
+        </w:rPr>
+        <w:t xml:space="preserve">    @Override</w:t>
+      </w:r>
+    </w:p>
+    <w:p>
+      <w:pPr>
+        <w:pStyle w:val="SemEspaamento"/>
+        <w:ind w:left="993" w:firstLine="195"/>
+        <w:rPr>
+          <w:lang w:val="en-US" w:eastAsia="en-GB"/>
+        </w:rPr>
+      </w:pPr>
+      <w:r>
+        <w:rPr>
+          <w:lang w:val="en-US" w:eastAsia="en-GB"/>
+        </w:rPr>
+        <w:t xml:space="preserve">    protected void instalarProgramasPadroes() {</w:t>
+      </w:r>
+    </w:p>
+    <w:p>
+      <w:pPr>
+        <w:pStyle w:val="SemEspaamento"/>
+        <w:ind w:left="993" w:firstLine="195"/>
+        <w:rPr>
+          <w:lang w:val="pt-BR" w:eastAsia="en-GB"/>
+        </w:rPr>
+      </w:pPr>
+      <w:r>
+        <w:rPr>
+          <w:lang w:val="en-US" w:eastAsia="en-GB"/>
+        </w:rPr>
+        <w:t xml:space="preserve">        </w:t>
+      </w:r>
+      <w:r>
+        <w:rPr>
+          <w:lang w:val="pt-BR" w:eastAsia="en-GB"/>
+        </w:rPr>
+        <w:t>this.programasPadroesInstalados[0] = "Editor de Texto";</w:t>
+      </w:r>
+    </w:p>
+    <w:p>
+      <w:pPr>
+        <w:pStyle w:val="SemEspaamento"/>
+        <w:ind w:left="993" w:firstLine="195"/>
+        <w:rPr>
+          <w:lang w:val="pt-BR" w:eastAsia="en-GB"/>
+        </w:rPr>
+      </w:pPr>
+      <w:r>
+        <w:rPr>
+          <w:lang w:val="pt-BR" w:eastAsia="en-GB"/>
+        </w:rPr>
+        <w:t xml:space="preserve">        this.programasPadroesInstalados[1] = "Opera";</w:t>
+      </w:r>
+    </w:p>
+    <w:p>
+      <w:pPr>
+        <w:pStyle w:val="SemEspaamento"/>
+        <w:ind w:left="993" w:firstLine="195"/>
+        <w:rPr>
+          <w:lang w:val="pt-BR" w:eastAsia="en-GB"/>
+        </w:rPr>
+      </w:pPr>
+      <w:r>
+        <w:rPr>
+          <w:lang w:val="pt-BR" w:eastAsia="en-GB"/>
+        </w:rPr>
+        <w:t xml:space="preserve">        this.programasPadroesInstalados[2] = "Media player";</w:t>
+      </w:r>
+    </w:p>
+    <w:p>
+      <w:pPr>
+        <w:pStyle w:val="SemEspaamento"/>
+        <w:ind w:left="993" w:firstLine="195"/>
+        <w:rPr>
+          <w:lang w:val="pt-BR" w:eastAsia="en-GB"/>
+        </w:rPr>
+      </w:pPr>
+      <w:r>
+        <w:rPr>
+          <w:lang w:val="pt-BR" w:eastAsia="en-GB"/>
+        </w:rPr>
+        <w:t xml:space="preserve">    }</w:t>
+      </w:r>
+    </w:p>
+    <w:p>
+      <w:pPr>
+        <w:pStyle w:val="SemEspaamento"/>
+        <w:ind w:left="993" w:firstLine="195"/>
+        <w:rPr>
+          <w:lang w:val="pt-BR" w:eastAsia="en-GB"/>
+        </w:rPr>
+      </w:pPr>
+    </w:p>
+    <w:p>
+      <w:pPr>
         <w:numPr>
           <w:ilvl w:val="0"/>
           <w:numId w:val="2"/>
@@ -754,6 +2840,21 @@
     </w:p>
     <w:p>
       <w:pPr>
+        <w:pStyle w:val="SemEspaamento"/>
+        <w:ind w:left="993"/>
+        <w:rPr>
+          <w:lang w:val="pt-BR" w:eastAsia="en-GB"/>
+        </w:rPr>
+      </w:pPr>
+      <w:r>
+        <w:rPr>
+          <w:lang w:val="pt-BR" w:eastAsia="en-GB"/>
+        </w:rPr>
+        <w:t>Todos os atributos da classe Computador.java são protected, como pode ser observado no requisito 1</w:t>
+      </w:r>
+    </w:p>
+    <w:p>
+      <w:pPr>
         <w:numPr>
           <w:ilvl w:val="0"/>
           <w:numId w:val="2"/>
@@ -788,8 +2889,6 @@
         </w:rPr>
         <w:t>s</w:t>
       </w:r>
-      <w:bookmarkStart w:id="0" w:name="_GoBack"/>
-      <w:bookmarkEnd w:id="0"/>
       <w:r>
         <w:rPr>
           <w:rFonts w:ascii="&amp;apos" w:eastAsia="Times New Roman" w:hAnsi="&amp;apos" w:cs="Times New Roman"/>
@@ -844,6 +2943,163 @@
           <w:lang w:val="pt-BR" w:eastAsia="en-GB"/>
         </w:rPr>
         <w:t>Trabalhar com ENUM</w:t>
+      </w:r>
+    </w:p>
+    <w:p>
+      <w:pPr>
+        <w:pStyle w:val="SemEspaamento"/>
+        <w:ind w:left="1276"/>
+        <w:rPr>
+          <w:lang w:val="pt-BR" w:eastAsia="en-GB"/>
+        </w:rPr>
+      </w:pPr>
+      <w:r>
+        <w:rPr>
+          <w:lang w:val="pt-BR" w:eastAsia="en-GB"/>
+        </w:rPr>
+        <w:t>Enum em PC.java:</w:t>
+      </w:r>
+    </w:p>
+    <w:p>
+      <w:pPr>
+        <w:pStyle w:val="SemEspaamento"/>
+        <w:ind w:left="1276"/>
+        <w:rPr>
+          <w:lang w:val="pt-BR" w:eastAsia="en-GB"/>
+        </w:rPr>
+      </w:pPr>
+      <w:r>
+        <w:rPr>
+          <w:lang w:val="pt-BR" w:eastAsia="en-GB"/>
+        </w:rPr>
+        <w:lastRenderedPageBreak/>
+        <w:t xml:space="preserve">    public enum SO {</w:t>
+      </w:r>
+    </w:p>
+    <w:p>
+      <w:pPr>
+        <w:pStyle w:val="SemEspaamento"/>
+        <w:ind w:left="1276"/>
+        <w:rPr>
+          <w:lang w:val="pt-BR" w:eastAsia="en-GB"/>
+        </w:rPr>
+      </w:pPr>
+    </w:p>
+    <w:p>
+      <w:pPr>
+        <w:pStyle w:val="SemEspaamento"/>
+        <w:ind w:left="1276"/>
+        <w:rPr>
+          <w:lang w:val="en-US" w:eastAsia="en-GB"/>
+        </w:rPr>
+      </w:pPr>
+      <w:r>
+        <w:rPr>
+          <w:lang w:val="pt-BR" w:eastAsia="en-GB"/>
+        </w:rPr>
+        <w:t xml:space="preserve">        </w:t>
+      </w:r>
+      <w:r>
+        <w:rPr>
+          <w:lang w:val="en-US" w:eastAsia="en-GB"/>
+        </w:rPr>
+        <w:t>UBUNTU, FEDORA, MINT, ZENWALK, WINDOWS_XP, WINDOWS_VISTA, WINDOWS_7, WINDOWS_8, WINDOWS_8_1</w:t>
+      </w:r>
+    </w:p>
+    <w:p>
+      <w:pPr>
+        <w:pStyle w:val="SemEspaamento"/>
+        <w:ind w:left="1276" w:firstLine="195"/>
+        <w:rPr>
+          <w:lang w:val="pt-BR" w:eastAsia="en-GB"/>
+        </w:rPr>
+      </w:pPr>
+      <w:r>
+        <w:rPr>
+          <w:lang w:val="pt-BR" w:eastAsia="en-GB"/>
+        </w:rPr>
+        <w:t>}</w:t>
+      </w:r>
+    </w:p>
+    <w:p>
+      <w:pPr>
+        <w:pStyle w:val="SemEspaamento"/>
+        <w:ind w:left="1134"/>
+        <w:rPr>
+          <w:lang w:val="pt-BR" w:eastAsia="en-GB"/>
+        </w:rPr>
+      </w:pPr>
+      <w:r>
+        <w:rPr>
+          <w:lang w:val="pt-BR" w:eastAsia="en-GB"/>
+        </w:rPr>
+        <w:t>Enum em Mac.java:</w:t>
+      </w:r>
+    </w:p>
+    <w:p>
+      <w:pPr>
+        <w:pStyle w:val="SemEspaamento"/>
+        <w:ind w:left="993"/>
+        <w:rPr>
+          <w:lang w:val="pt-BR" w:eastAsia="en-GB"/>
+        </w:rPr>
+      </w:pPr>
+      <w:r>
+        <w:rPr>
+          <w:lang w:val="pt-BR" w:eastAsia="en-GB"/>
+        </w:rPr>
+        <w:t xml:space="preserve">    public enum MacOsX {</w:t>
+      </w:r>
+    </w:p>
+    <w:p>
+      <w:pPr>
+        <w:pStyle w:val="SemEspaamento"/>
+        <w:ind w:left="993"/>
+        <w:rPr>
+          <w:lang w:val="pt-BR" w:eastAsia="en-GB"/>
+        </w:rPr>
+      </w:pPr>
+    </w:p>
+    <w:p>
+      <w:pPr>
+        <w:pStyle w:val="SemEspaamento"/>
+        <w:ind w:left="993"/>
+        <w:rPr>
+          <w:lang w:val="en-US" w:eastAsia="en-GB"/>
+        </w:rPr>
+      </w:pPr>
+      <w:r>
+        <w:rPr>
+          <w:lang w:val="pt-BR" w:eastAsia="en-GB"/>
+        </w:rPr>
+        <w:t xml:space="preserve">        </w:t>
+      </w:r>
+      <w:r>
+        <w:rPr>
+          <w:lang w:val="en-US" w:eastAsia="en-GB"/>
+        </w:rPr>
+        <w:t>CHEETAH, PUMA, JAGUAR, PANTHER, TIGER, LEOPARD, SNOW_LEOPARD, LION, MOUNTAIN_LION, MAVERICKS, YOSEMITE</w:t>
+      </w:r>
+    </w:p>
+    <w:p>
+      <w:pPr>
+        <w:pStyle w:val="SemEspaamento"/>
+        <w:ind w:left="993"/>
+        <w:rPr>
+          <w:lang w:val="pt-BR" w:eastAsia="en-GB"/>
+        </w:rPr>
+      </w:pPr>
+      <w:r>
+        <w:rPr>
+          <w:lang w:val="en-US" w:eastAsia="en-GB"/>
+        </w:rPr>
+        <w:t xml:space="preserve">    </w:t>
+      </w:r>
+      <w:r>
+        <w:rPr>
+          <w:lang w:val="pt-BR" w:eastAsia="en-GB"/>
+        </w:rPr>
+        <w:t>}</w:t>
       </w:r>
     </w:p>
     <w:p>
@@ -2072,6 +4328,15 @@
       <w:u w:val="single"/>
     </w:rPr>
   </w:style>
+  <w:style w:type="paragraph" w:styleId="SemEspaamento">
+    <w:name w:val="No Spacing"/>
+    <w:uiPriority w:val="1"/>
+    <w:qFormat/>
+    <w:rsid w:val="00B73CDB"/>
+    <w:pPr>
+      <w:spacing w:after="0" w:line="240" w:lineRule="auto"/>
+    </w:pPr>
+  </w:style>
 </w:styles>
 </file>
 

</xml_diff>